<commit_message>
Practical 2 Report addressing everything, possibly final version? Could benefit from a review
</commit_message>
<xml_diff>
--- a/Practical 2 Report.docx
+++ b/Practical 2 Report.docx
@@ -97,7 +97,6 @@
         <w:t xml:space="preserve">When any computer process requests access to any memory, this is then handled by the page table in the memory management unit (MMU), where </w:t>
       </w:r>
       <w:bookmarkStart w:id="0" w:name="_Int_zvEWxtUf"/>
-      <w:proofErr w:type="gramStart"/>
       <w:r>
         <w:rPr>
           <w:sz w:val="24"/>
@@ -106,7 +105,6 @@
         <w:t>1 or more page</w:t>
       </w:r>
       <w:bookmarkEnd w:id="0"/>
-      <w:proofErr w:type="gramEnd"/>
       <w:r>
         <w:rPr>
           <w:sz w:val="24"/>
@@ -114,6 +112,21 @@
         </w:rPr>
         <w:t xml:space="preserve"> frames are allocated to the process in the page table and then links these frames to the same number of logical pages. This allows for each process to access repeated memory easily via the page tables connections from logical pages to physical page frames in memory. However, when the number of unique entries being made into the page table exceeds the number of frames allocated to the table, new entries cannot be easily added, and other entries need to be replaced to make room for the new entries.</w:t>
       </w:r>
+      <w:r>
+        <w:rPr>
+          <w:sz w:val="24"/>
+          <w:szCs w:val="24"/>
+          <w:vertAlign w:val="superscript"/>
+        </w:rPr>
+        <w:t>[1]</w:t>
+      </w:r>
+      <w:r>
+        <w:rPr>
+          <w:sz w:val="24"/>
+          <w:szCs w:val="24"/>
+        </w:rPr>
+        <w:t xml:space="preserve"> (GeeksForGeeks, 2023)</w:t>
+      </w:r>
     </w:p>
     <w:p>
       <w:pPr>
@@ -141,87 +154,7 @@
           <w:sz w:val="24"/>
           <w:szCs w:val="24"/>
         </w:rPr>
-        <w:t xml:space="preserve"> rand, </w:t>
-      </w:r>
-      <w:proofErr w:type="spellStart"/>
-      <w:r>
-        <w:rPr>
-          <w:sz w:val="24"/>
-          <w:szCs w:val="24"/>
-        </w:rPr>
-        <w:t>lru</w:t>
-      </w:r>
-      <w:proofErr w:type="spellEnd"/>
-      <w:r>
-        <w:rPr>
-          <w:sz w:val="24"/>
-          <w:szCs w:val="24"/>
-        </w:rPr>
-        <w:t xml:space="preserve"> and clock. Rand replaces a random page in the page table with the new entry. </w:t>
-      </w:r>
-      <w:proofErr w:type="spellStart"/>
-      <w:r>
-        <w:rPr>
-          <w:sz w:val="24"/>
-          <w:szCs w:val="24"/>
-        </w:rPr>
-        <w:t>Lru</w:t>
-      </w:r>
-      <w:proofErr w:type="spellEnd"/>
-      <w:r>
-        <w:rPr>
-          <w:sz w:val="24"/>
-          <w:szCs w:val="24"/>
-        </w:rPr>
-        <w:t xml:space="preserve"> replaces the oldest accessed page with the new entry. Clock is an approximate version of </w:t>
-      </w:r>
-      <w:proofErr w:type="spellStart"/>
-      <w:r>
-        <w:rPr>
-          <w:sz w:val="24"/>
-          <w:szCs w:val="24"/>
-        </w:rPr>
-        <w:t>lru</w:t>
-      </w:r>
-      <w:proofErr w:type="spellEnd"/>
-      <w:r>
-        <w:rPr>
-          <w:sz w:val="24"/>
-          <w:szCs w:val="24"/>
-        </w:rPr>
-        <w:t xml:space="preserve"> which aims to have the same outcome but with less overhead. These 3 replacement policies will be tested on 4 different trace files based on 4 processes, </w:t>
-      </w:r>
-      <w:proofErr w:type="spellStart"/>
-      <w:r>
-        <w:rPr>
-          <w:sz w:val="24"/>
-          <w:szCs w:val="24"/>
-        </w:rPr>
-        <w:t>gcc</w:t>
-      </w:r>
-      <w:proofErr w:type="spellEnd"/>
-      <w:r>
-        <w:rPr>
-          <w:sz w:val="24"/>
-          <w:szCs w:val="24"/>
-        </w:rPr>
-        <w:t xml:space="preserve">, swim, </w:t>
-      </w:r>
-      <w:proofErr w:type="spellStart"/>
-      <w:r>
-        <w:rPr>
-          <w:sz w:val="24"/>
-          <w:szCs w:val="24"/>
-        </w:rPr>
-        <w:t>bzip</w:t>
-      </w:r>
-      <w:proofErr w:type="spellEnd"/>
-      <w:r>
-        <w:rPr>
-          <w:sz w:val="24"/>
-          <w:szCs w:val="24"/>
-        </w:rPr>
-        <w:t xml:space="preserve"> and sixpack. Each trace file is a set of 1 million instructions which maps a set of executions that could be done by each of the 4 processes from when they start running.</w:t>
+        <w:t xml:space="preserve"> rand, lru and clock. Rand replaces a random page in the page table with the new entry. Lru replaces the oldest accessed page with the new entry. Clock is an approximate version of lru which aims to have the same outcome but with less overhead. These 3 replacement policies will be tested on 4 different trace files based on 4 processes, gcc, swim, bzip and sixpack. Each trace file is a set of 1 million instructions which maps a set of executions that could be done by each of the 4 processes from when they start running.</w:t>
       </w:r>
     </w:p>
     <w:p>
@@ -323,23 +256,7 @@
           <w:sz w:val="24"/>
           <w:szCs w:val="24"/>
         </w:rPr>
-        <w:t xml:space="preserve"> (</w:t>
-      </w:r>
-      <w:proofErr w:type="gramStart"/>
-      <w:r>
-        <w:rPr>
-          <w:sz w:val="24"/>
-          <w:szCs w:val="24"/>
-        </w:rPr>
-        <w:t>i.e.</w:t>
-      </w:r>
-      <w:proofErr w:type="gramEnd"/>
-      <w:r>
-        <w:rPr>
-          <w:sz w:val="24"/>
-          <w:szCs w:val="24"/>
-        </w:rPr>
-        <w:t xml:space="preserve"> steps of a 1000 means running on the values 1000, 2000, 3000, etc.)</w:t>
+        <w:t xml:space="preserve"> (i.e. steps of a 1000 means running on the values 1000, 2000, 3000, etc.)</w:t>
       </w:r>
       <w:r>
         <w:rPr>
@@ -570,23 +487,7 @@
           <w:sz w:val="24"/>
           <w:szCs w:val="24"/>
         </w:rPr>
-        <w:t xml:space="preserve">or the case of </w:t>
-      </w:r>
-      <w:proofErr w:type="spellStart"/>
-      <w:r>
-        <w:rPr>
-          <w:sz w:val="24"/>
-          <w:szCs w:val="24"/>
-        </w:rPr>
-        <w:t>bzip</w:t>
-      </w:r>
-      <w:proofErr w:type="spellEnd"/>
-      <w:r>
-        <w:rPr>
-          <w:sz w:val="24"/>
-          <w:szCs w:val="24"/>
-        </w:rPr>
-        <w:t xml:space="preserve"> a second more-concentrated graph was needed with a smaller step gap to get a better vie</w:t>
+        <w:t>or the case of bzip a second more-concentrated graph was needed with a smaller step gap to get a better vie</w:t>
       </w:r>
       <w:r>
         <w:rPr>
@@ -715,7 +616,7 @@
                     </pic:cNvPicPr>
                   </pic:nvPicPr>
                   <pic:blipFill rotWithShape="1">
-                    <a:blip r:embed="rId6" cstate="print">
+                    <a:blip r:embed="rId7" cstate="print">
                       <a:extLst>
                         <a:ext uri="{28A0092B-C50C-407E-A947-70E740481C1C}">
                           <a14:useLocalDpi xmlns:a14="http://schemas.microsoft.com/office/drawing/2010/main" val="0"/>
@@ -809,51 +710,15 @@
           <w:lang w:val="en-US"/>
         </w:rPr>
         <w:lastRenderedPageBreak/>
-        <w:t xml:space="preserve">The graph above shows the relationship between available frames and the fault rate for replacement policies of </w:t>
-      </w:r>
-      <w:proofErr w:type="spellStart"/>
-      <w:r>
-        <w:rPr>
-          <w:sz w:val="24"/>
-          <w:szCs w:val="24"/>
-          <w:lang w:val="en-US"/>
-        </w:rPr>
-        <w:t>lru</w:t>
-      </w:r>
-      <w:proofErr w:type="spellEnd"/>
-      <w:r>
-        <w:rPr>
-          <w:sz w:val="24"/>
-          <w:szCs w:val="24"/>
-          <w:lang w:val="en-US"/>
-        </w:rPr>
-        <w:t>, clock and rand</w:t>
-      </w:r>
-      <w:r>
-        <w:rPr>
-          <w:sz w:val="24"/>
-          <w:szCs w:val="24"/>
-          <w:lang w:val="en-US"/>
-        </w:rPr>
-        <w:t xml:space="preserve"> when run on the </w:t>
-      </w:r>
-      <w:proofErr w:type="spellStart"/>
-      <w:r>
-        <w:rPr>
-          <w:sz w:val="24"/>
-          <w:szCs w:val="24"/>
-          <w:lang w:val="en-US"/>
-        </w:rPr>
-        <w:t>gcc</w:t>
-      </w:r>
-      <w:proofErr w:type="spellEnd"/>
-      <w:r>
-        <w:rPr>
-          <w:sz w:val="24"/>
-          <w:szCs w:val="24"/>
-          <w:lang w:val="en-US"/>
-        </w:rPr>
-        <w:t xml:space="preserve"> trace </w:t>
+        <w:t>The graph above shows the relationship between available frames and the fault rate for replacement policies of lru, clock and rand</w:t>
+      </w:r>
+      <w:r>
+        <w:rPr>
+          <w:sz w:val="24"/>
+          <w:szCs w:val="24"/>
+          <w:lang w:val="en-US"/>
+        </w:rPr>
+        <w:t xml:space="preserve"> when run on the gcc trace </w:t>
       </w:r>
       <w:r>
         <w:rPr>
@@ -877,25 +742,7 @@
           <w:szCs w:val="24"/>
           <w:lang w:val="en-US"/>
         </w:rPr>
-        <w:t xml:space="preserve">due to page faults being much more frequent. In terms of how the policies compare to each other, rand was always worse than the others in terms of page faults, while clock and </w:t>
-      </w:r>
-      <w:proofErr w:type="spellStart"/>
-      <w:r>
-        <w:rPr>
-          <w:sz w:val="24"/>
-          <w:szCs w:val="24"/>
-          <w:lang w:val="en-US"/>
-        </w:rPr>
-        <w:t>lru</w:t>
-      </w:r>
-      <w:proofErr w:type="spellEnd"/>
-      <w:r>
-        <w:rPr>
-          <w:sz w:val="24"/>
-          <w:szCs w:val="24"/>
-          <w:lang w:val="en-US"/>
-        </w:rPr>
-        <w:t xml:space="preserve"> performed similarly</w:t>
+        <w:t>due to page faults being much more frequent. In terms of how the policies compare to each other, rand was always worse than the others in terms of page faults, while clock and lru performed similarly</w:t>
       </w:r>
       <w:r>
         <w:rPr>
@@ -927,51 +774,15 @@
           <w:szCs w:val="24"/>
           <w:lang w:val="en-US"/>
         </w:rPr>
-        <w:t xml:space="preserve"> always being outperformed by </w:t>
-      </w:r>
-      <w:proofErr w:type="spellStart"/>
-      <w:r>
-        <w:rPr>
-          <w:sz w:val="24"/>
-          <w:szCs w:val="24"/>
-          <w:lang w:val="en-US"/>
-        </w:rPr>
-        <w:t>lru</w:t>
-      </w:r>
-      <w:proofErr w:type="spellEnd"/>
-      <w:r>
-        <w:rPr>
-          <w:sz w:val="24"/>
-          <w:szCs w:val="24"/>
-          <w:lang w:val="en-US"/>
-        </w:rPr>
-        <w:t>, even if just by a little.</w:t>
-      </w:r>
-      <w:r>
-        <w:rPr>
-          <w:sz w:val="24"/>
-          <w:szCs w:val="24"/>
-          <w:lang w:val="en-US"/>
-        </w:rPr>
-        <w:t xml:space="preserve"> The amount of memory they need can be seen by where the curve flattens for each of them, it was around 1900 frames for </w:t>
-      </w:r>
-      <w:proofErr w:type="spellStart"/>
-      <w:r>
-        <w:rPr>
-          <w:sz w:val="24"/>
-          <w:szCs w:val="24"/>
-          <w:lang w:val="en-US"/>
-        </w:rPr>
-        <w:t>lru</w:t>
-      </w:r>
-      <w:proofErr w:type="spellEnd"/>
-      <w:r>
-        <w:rPr>
-          <w:sz w:val="24"/>
-          <w:szCs w:val="24"/>
-          <w:lang w:val="en-US"/>
-        </w:rPr>
-        <w:t xml:space="preserve">, 2000 for clock, and </w:t>
+        <w:t xml:space="preserve"> always being outperformed by lru, even if just by a little.</w:t>
+      </w:r>
+      <w:r>
+        <w:rPr>
+          <w:sz w:val="24"/>
+          <w:szCs w:val="24"/>
+          <w:lang w:val="en-US"/>
+        </w:rPr>
+        <w:t xml:space="preserve"> The amount of memory they need can be seen by where the curve flattens for each of them, it was around 1900 frames for lru, 2000 for clock, and </w:t>
       </w:r>
       <w:r>
         <w:rPr>
@@ -1054,7 +865,7 @@
                     <pic:cNvPicPr/>
                   </pic:nvPicPr>
                   <pic:blipFill rotWithShape="1">
-                    <a:blip r:embed="rId7" cstate="print">
+                    <a:blip r:embed="rId8" cstate="print">
                       <a:extLst>
                         <a:ext uri="{28A0092B-C50C-407E-A947-70E740481C1C}">
                           <a14:useLocalDpi xmlns:a14="http://schemas.microsoft.com/office/drawing/2010/main" val="0"/>
@@ -1157,25 +968,7 @@
           <w:sz w:val="24"/>
           <w:szCs w:val="24"/>
         </w:rPr>
-        <w:t xml:space="preserve"> </w:t>
-      </w:r>
-      <w:proofErr w:type="spellStart"/>
-      <w:r>
-        <w:rPr>
-          <w:rFonts w:cstheme="minorHAnsi"/>
-          <w:sz w:val="24"/>
-          <w:szCs w:val="24"/>
-        </w:rPr>
-        <w:t>lru</w:t>
-      </w:r>
-      <w:proofErr w:type="spellEnd"/>
-      <w:r>
-        <w:rPr>
-          <w:rFonts w:cstheme="minorHAnsi"/>
-          <w:sz w:val="24"/>
-          <w:szCs w:val="24"/>
-        </w:rPr>
-        <w:t xml:space="preserve"> pe</w:t>
+        <w:t xml:space="preserve"> lru pe</w:t>
       </w:r>
       <w:r>
         <w:rPr>
@@ -1191,25 +984,7 @@
           <w:sz w:val="24"/>
           <w:szCs w:val="24"/>
         </w:rPr>
-        <w:t xml:space="preserve">forms marginally better than clock and significantly better than rand. This is evident in the fact that </w:t>
-      </w:r>
-      <w:proofErr w:type="spellStart"/>
-      <w:r>
-        <w:rPr>
-          <w:rFonts w:cstheme="minorHAnsi"/>
-          <w:sz w:val="24"/>
-          <w:szCs w:val="24"/>
-        </w:rPr>
-        <w:t>lru's</w:t>
-      </w:r>
-      <w:proofErr w:type="spellEnd"/>
-      <w:r>
-        <w:rPr>
-          <w:rFonts w:cstheme="minorHAnsi"/>
-          <w:sz w:val="24"/>
-          <w:szCs w:val="24"/>
-        </w:rPr>
-        <w:t xml:space="preserve"> fault rate curve is lower than the two other policies. The page fault rate curve flattens between 1000 to 2000. </w:t>
+        <w:t xml:space="preserve">forms marginally better than clock and significantly better than rand. This is evident in the fact that lru's fault rate curve is lower than the two other policies. The page fault rate curve flattens between 1000 to 2000. </w:t>
       </w:r>
       <w:r>
         <w:rPr>
@@ -1265,25 +1040,7 @@
           <w:sz w:val="24"/>
           <w:szCs w:val="24"/>
         </w:rPr>
-        <w:t xml:space="preserve"> for </w:t>
-      </w:r>
-      <w:proofErr w:type="spellStart"/>
-      <w:r>
-        <w:rPr>
-          <w:rFonts w:cstheme="minorHAnsi"/>
-          <w:sz w:val="24"/>
-          <w:szCs w:val="24"/>
-        </w:rPr>
-        <w:t>lru</w:t>
-      </w:r>
-      <w:proofErr w:type="spellEnd"/>
-      <w:r>
-        <w:rPr>
-          <w:rFonts w:cstheme="minorHAnsi"/>
-          <w:sz w:val="24"/>
-          <w:szCs w:val="24"/>
-        </w:rPr>
-        <w:t xml:space="preserve"> and clock, and around 4000 for rand</w:t>
+        <w:t xml:space="preserve"> for lru and clock, and around 4000 for rand</w:t>
       </w:r>
       <w:r>
         <w:rPr>
@@ -1343,7 +1100,7 @@
                     <pic:cNvPicPr/>
                   </pic:nvPicPr>
                   <pic:blipFill rotWithShape="1">
-                    <a:blip r:embed="rId8" cstate="print">
+                    <a:blip r:embed="rId9" cstate="print">
                       <a:extLst>
                         <a:ext uri="{28A0092B-C50C-407E-A947-70E740481C1C}">
                           <a14:useLocalDpi xmlns:a14="http://schemas.microsoft.com/office/drawing/2010/main" val="0"/>
@@ -1463,13 +1220,13 @@
                     <pic:cNvPicPr/>
                   </pic:nvPicPr>
                   <pic:blipFill rotWithShape="1">
-                    <a:blip r:embed="rId9">
+                    <a:blip r:embed="rId10">
                       <a:extLst>
                         <a:ext uri="{28A0092B-C50C-407E-A947-70E740481C1C}">
                           <a14:useLocalDpi xmlns:a14="http://schemas.microsoft.com/office/drawing/2010/main" val="0"/>
                         </a:ext>
                         <a:ext uri="{96DAC541-7B7A-43D3-8B79-37D633B846F1}">
-                          <asvg:svgBlip xmlns:asvg="http://schemas.microsoft.com/office/drawing/2016/SVG/main" r:embed="rId10"/>
+                          <asvg:svgBlip xmlns:asvg="http://schemas.microsoft.com/office/drawing/2016/SVG/main" r:embed="rId11"/>
                         </a:ext>
                       </a:extLst>
                     </a:blip>
@@ -1612,25 +1369,7 @@
           <w:sz w:val="24"/>
           <w:szCs w:val="24"/>
         </w:rPr>
-        <w:t xml:space="preserve">, so we can deduce that the memory need for </w:t>
-      </w:r>
-      <w:proofErr w:type="spellStart"/>
-      <w:r>
-        <w:rPr>
-          <w:rFonts w:cstheme="minorHAnsi"/>
-          <w:sz w:val="24"/>
-          <w:szCs w:val="24"/>
-        </w:rPr>
-        <w:t>bzip</w:t>
-      </w:r>
-      <w:proofErr w:type="spellEnd"/>
-      <w:r>
-        <w:rPr>
-          <w:rFonts w:cstheme="minorHAnsi"/>
-          <w:sz w:val="24"/>
-          <w:szCs w:val="24"/>
-        </w:rPr>
-        <w:t xml:space="preserve"> falls between this range</w:t>
+        <w:t>, so we can deduce that the memory need for bzip falls between this range</w:t>
       </w:r>
       <w:r>
         <w:rPr>
@@ -1640,7 +1379,6 @@
         </w:rPr>
         <w:t xml:space="preserve">. This is quite low compared to the other applications simulated in this report. The </w:t>
       </w:r>
-      <w:proofErr w:type="spellStart"/>
       <w:r>
         <w:rPr>
           <w:rFonts w:cstheme="minorHAnsi"/>
@@ -1655,16 +1393,7 @@
           <w:sz w:val="24"/>
           <w:szCs w:val="24"/>
         </w:rPr>
-        <w:t>ru</w:t>
-      </w:r>
-      <w:proofErr w:type="spellEnd"/>
-      <w:r>
-        <w:rPr>
-          <w:rFonts w:cstheme="minorHAnsi"/>
-          <w:sz w:val="24"/>
-          <w:szCs w:val="24"/>
-        </w:rPr>
-        <w:t xml:space="preserve"> and </w:t>
+        <w:t xml:space="preserve">ru and </w:t>
       </w:r>
       <w:r>
         <w:rPr>
@@ -1696,25 +1425,7 @@
           <w:sz w:val="24"/>
           <w:szCs w:val="24"/>
         </w:rPr>
-        <w:t xml:space="preserve"> with </w:t>
-      </w:r>
-      <w:proofErr w:type="spellStart"/>
-      <w:r>
-        <w:rPr>
-          <w:rFonts w:cstheme="minorHAnsi"/>
-          <w:sz w:val="24"/>
-          <w:szCs w:val="24"/>
-        </w:rPr>
-        <w:t>bzip</w:t>
-      </w:r>
-      <w:proofErr w:type="spellEnd"/>
-      <w:r>
-        <w:rPr>
-          <w:rFonts w:cstheme="minorHAnsi"/>
-          <w:sz w:val="24"/>
-          <w:szCs w:val="24"/>
-        </w:rPr>
-        <w:t xml:space="preserve"> at low frame rates, as indicated by their </w:t>
+        <w:t xml:space="preserve"> with bzip at low frame rates, as indicated by their </w:t>
       </w:r>
       <w:r>
         <w:rPr>
@@ -1802,25 +1513,7 @@
           <w:sz w:val="24"/>
           <w:szCs w:val="24"/>
         </w:rPr>
-        <w:t xml:space="preserve"> created for </w:t>
-      </w:r>
-      <w:proofErr w:type="spellStart"/>
-      <w:r>
-        <w:rPr>
-          <w:rFonts w:cstheme="minorHAnsi"/>
-          <w:sz w:val="24"/>
-          <w:szCs w:val="24"/>
-        </w:rPr>
-        <w:t>bzip</w:t>
-      </w:r>
-      <w:proofErr w:type="spellEnd"/>
-      <w:r>
-        <w:rPr>
-          <w:rFonts w:cstheme="minorHAnsi"/>
-          <w:sz w:val="24"/>
-          <w:szCs w:val="24"/>
-        </w:rPr>
-        <w:t xml:space="preserve"> to </w:t>
+        <w:t xml:space="preserve"> created for bzip to </w:t>
       </w:r>
       <w:r>
         <w:rPr>
@@ -1861,25 +1554,7 @@
           <w:sz w:val="24"/>
           <w:szCs w:val="24"/>
         </w:rPr>
-        <w:t xml:space="preserve">he figure shows clearly that both </w:t>
-      </w:r>
-      <w:proofErr w:type="spellStart"/>
-      <w:r>
-        <w:rPr>
-          <w:rFonts w:cstheme="minorHAnsi"/>
-          <w:sz w:val="24"/>
-          <w:szCs w:val="24"/>
-        </w:rPr>
-        <w:t>lru</w:t>
-      </w:r>
-      <w:proofErr w:type="spellEnd"/>
-      <w:r>
-        <w:rPr>
-          <w:rFonts w:cstheme="minorHAnsi"/>
-          <w:sz w:val="24"/>
-          <w:szCs w:val="24"/>
-        </w:rPr>
-        <w:t xml:space="preserve"> and clock outperform rand</w:t>
+        <w:t>he figure shows clearly that both lru and clock outperform rand</w:t>
       </w:r>
       <w:r>
         <w:rPr>
@@ -1889,23 +1564,13 @@
         </w:rPr>
         <w:t xml:space="preserve">. From this second graph we can also now see that </w:t>
       </w:r>
-      <w:proofErr w:type="spellStart"/>
-      <w:r>
-        <w:rPr>
-          <w:rFonts w:cstheme="minorHAnsi"/>
-          <w:sz w:val="24"/>
-          <w:szCs w:val="24"/>
-        </w:rPr>
-        <w:t>lru</w:t>
-      </w:r>
-      <w:proofErr w:type="spellEnd"/>
-      <w:r>
-        <w:rPr>
-          <w:rFonts w:cstheme="minorHAnsi"/>
-          <w:sz w:val="24"/>
-          <w:szCs w:val="24"/>
-        </w:rPr>
-        <w:t xml:space="preserve"> seems to p</w:t>
+      <w:r>
+        <w:rPr>
+          <w:rFonts w:cstheme="minorHAnsi"/>
+          <w:sz w:val="24"/>
+          <w:szCs w:val="24"/>
+        </w:rPr>
+        <w:t>lru seems to p</w:t>
       </w:r>
       <w:r>
         <w:rPr>
@@ -1961,25 +1626,7 @@
           <w:sz w:val="24"/>
           <w:szCs w:val="24"/>
         </w:rPr>
-        <w:t xml:space="preserve"> </w:t>
-      </w:r>
-      <w:proofErr w:type="spellStart"/>
-      <w:r>
-        <w:rPr>
-          <w:rFonts w:cstheme="minorHAnsi"/>
-          <w:sz w:val="24"/>
-          <w:szCs w:val="24"/>
-        </w:rPr>
-        <w:t>lru</w:t>
-      </w:r>
-      <w:proofErr w:type="spellEnd"/>
-      <w:r>
-        <w:rPr>
-          <w:rFonts w:cstheme="minorHAnsi"/>
-          <w:sz w:val="24"/>
-          <w:szCs w:val="24"/>
-        </w:rPr>
-        <w:t xml:space="preserve"> in performance at any point in the curve</w:t>
+        <w:t xml:space="preserve"> lru in performance at any point in the curve</w:t>
       </w:r>
       <w:r>
         <w:rPr>
@@ -1988,6 +1635,38 @@
           <w:szCs w:val="24"/>
         </w:rPr>
         <w:t xml:space="preserve">. </w:t>
+      </w:r>
+      <w:r>
+        <w:rPr>
+          <w:rFonts w:cstheme="minorHAnsi"/>
+          <w:sz w:val="24"/>
+          <w:szCs w:val="24"/>
+        </w:rPr>
+        <w:t>It’s worth noting that there was actually a single point where rand performed better than lru at 280 frames, this shows that on rare occasion, due to its random nature, rand may get lucky and actually outperform even lru</w:t>
+      </w:r>
+      <w:r>
+        <w:rPr>
+          <w:rFonts w:cstheme="minorHAnsi"/>
+          <w:sz w:val="24"/>
+          <w:szCs w:val="24"/>
+        </w:rPr>
+        <w:t>.</w:t>
+      </w:r>
+      <w:r>
+        <w:rPr>
+          <w:rFonts w:cstheme="minorHAnsi"/>
+          <w:sz w:val="24"/>
+          <w:szCs w:val="24"/>
+        </w:rPr>
+        <w:t xml:space="preserve"> It makes sense that it happened </w:t>
+      </w:r>
+      <w:r>
+        <w:rPr>
+          <w:rFonts w:cstheme="minorHAnsi"/>
+          <w:sz w:val="24"/>
+          <w:szCs w:val="24"/>
+        </w:rPr>
+        <w:t>when rand had almost reached its full memory needs because this reduces the amount of times it needs to get lucky with the page it chooses to replace.</w:t>
       </w:r>
     </w:p>
     <w:p>
@@ -2055,7 +1734,7 @@
                     </pic:cNvPicPr>
                   </pic:nvPicPr>
                   <pic:blipFill rotWithShape="1">
-                    <a:blip r:embed="rId11" cstate="print">
+                    <a:blip r:embed="rId12" cstate="print">
                       <a:extLst>
                         <a:ext uri="{28A0092B-C50C-407E-A947-70E740481C1C}">
                           <a14:useLocalDpi xmlns:a14="http://schemas.microsoft.com/office/drawing/2010/main" val="0"/>
@@ -2107,14 +1786,59 @@
     </w:p>
     <w:p>
       <w:pPr>
-        <w:jc w:val="center"/>
-        <w:rPr>
+        <w:rPr>
+          <w:rFonts w:cstheme="minorHAnsi"/>
           <w:noProof/>
-          <w:sz w:val="28"/>
-          <w:szCs w:val="28"/>
-          <w:lang w:val="en-US"/>
-        </w:rPr>
-      </w:pPr>
+          <w:sz w:val="32"/>
+          <w:szCs w:val="32"/>
+          <w:lang w:val="en-US"/>
+        </w:rPr>
+      </w:pPr>
+      <w:r>
+        <w:rPr>
+          <w:rFonts w:cstheme="minorHAnsi"/>
+          <w:sz w:val="24"/>
+          <w:szCs w:val="24"/>
+          <w:bdr w:val="none" w:sz="0" w:space="0" w:color="auto" w:frame="1"/>
+        </w:rPr>
+        <w:t>In the above graph for the swim trace, the page fault rate steeply declines early, plateauing out at close to 0% for all policies past 3000 frames. Out of the 3 policies, rand is by far the worst in both the high and low end sections tested, with it</w:t>
+      </w:r>
+      <w:r>
+        <w:rPr>
+          <w:rFonts w:cstheme="minorHAnsi"/>
+          <w:sz w:val="24"/>
+          <w:szCs w:val="24"/>
+          <w:bdr w:val="none" w:sz="0" w:space="0" w:color="auto" w:frame="1"/>
+        </w:rPr>
+        <w:t xml:space="preserve"> being</w:t>
+      </w:r>
+      <w:r>
+        <w:rPr>
+          <w:rFonts w:cstheme="minorHAnsi"/>
+          <w:sz w:val="24"/>
+          <w:szCs w:val="24"/>
+          <w:bdr w:val="none" w:sz="0" w:space="0" w:color="auto" w:frame="1"/>
+        </w:rPr>
+        <w:t xml:space="preserve"> significantly higher at all frames on the low end and is the only policy that isn’t plateauing by 2000 frames on the high end section. Both clock and lru have similar results in both sections, with both being very close at all times that were tested, however, lru is slightly better in most sections of the low end section, with clock only being equal to lru at 3 points and never being better than lru. </w:t>
+      </w:r>
+      <w:r>
+        <w:rPr>
+          <w:rFonts w:cstheme="minorHAnsi"/>
+          <w:sz w:val="24"/>
+          <w:szCs w:val="24"/>
+          <w:bdr w:val="none" w:sz="0" w:space="0" w:color="auto" w:frame="1"/>
+        </w:rPr>
+        <w:t>So,</w:t>
+      </w:r>
+      <w:r>
+        <w:rPr>
+          <w:rFonts w:cstheme="minorHAnsi"/>
+          <w:sz w:val="24"/>
+          <w:szCs w:val="24"/>
+          <w:bdr w:val="none" w:sz="0" w:space="0" w:color="auto" w:frame="1"/>
+        </w:rPr>
+        <w:t xml:space="preserve"> for the swim trace, both clock and lru are fine policies to choose, with lru only being slightly better if its viable to run, with the only policy that shouldn’t be used under normal circumstances is rand due to its poor performance.</w:t>
+      </w:r>
     </w:p>
     <w:p>
       <w:pPr>
@@ -2151,11 +1875,543 @@
           <w:szCs w:val="24"/>
           <w:lang w:val="en-US"/>
         </w:rPr>
-        <w:t>[Brief conclusion summarizing observations across all trace files, including things they all shared, differences, etc.]</w:t>
-      </w:r>
+        <w:t>To conclude, we set out to compare which page replacement policy w</w:t>
+      </w:r>
+      <w:r>
+        <w:rPr>
+          <w:sz w:val="24"/>
+          <w:szCs w:val="24"/>
+          <w:lang w:val="en-US"/>
+        </w:rPr>
+        <w:t>as</w:t>
+      </w:r>
+      <w:r>
+        <w:rPr>
+          <w:sz w:val="24"/>
+          <w:szCs w:val="24"/>
+          <w:lang w:val="en-US"/>
+        </w:rPr>
+        <w:t xml:space="preserve"> the best out of lru, clock</w:t>
+      </w:r>
+      <w:r>
+        <w:rPr>
+          <w:sz w:val="24"/>
+          <w:szCs w:val="24"/>
+          <w:lang w:val="en-US"/>
+        </w:rPr>
+        <w:t>,</w:t>
+      </w:r>
+      <w:r>
+        <w:rPr>
+          <w:sz w:val="24"/>
+          <w:szCs w:val="24"/>
+          <w:lang w:val="en-US"/>
+        </w:rPr>
+        <w:t xml:space="preserve"> and rand, using page fault rate as our metric which we recorded for varying numbers </w:t>
+      </w:r>
+      <w:r>
+        <w:rPr>
+          <w:sz w:val="24"/>
+          <w:szCs w:val="24"/>
+          <w:lang w:val="en-US"/>
+        </w:rPr>
+        <w:lastRenderedPageBreak/>
+        <w:t xml:space="preserve">of frames and </w:t>
+      </w:r>
+      <w:r>
+        <w:rPr>
+          <w:sz w:val="24"/>
+          <w:szCs w:val="24"/>
+          <w:lang w:val="en-US"/>
+        </w:rPr>
+        <w:t xml:space="preserve">with four different trace files, each </w:t>
+      </w:r>
+      <w:r>
+        <w:rPr>
+          <w:sz w:val="24"/>
+          <w:szCs w:val="24"/>
+          <w:lang w:val="en-US"/>
+        </w:rPr>
+        <w:t>file containing</w:t>
+      </w:r>
+      <w:r>
+        <w:rPr>
+          <w:sz w:val="24"/>
+          <w:szCs w:val="24"/>
+          <w:lang w:val="en-US"/>
+        </w:rPr>
+        <w:t xml:space="preserve"> 1,000,000 events.</w:t>
+      </w:r>
+      <w:r>
+        <w:rPr>
+          <w:sz w:val="24"/>
+          <w:szCs w:val="24"/>
+          <w:lang w:val="en-US"/>
+        </w:rPr>
+        <w:t xml:space="preserve"> Ranges of both low and high frame numbers were considered for each trace program in order to determine which page replacement policy work best with limited physical memory and how much memory each trace actually needs, respectively, with the use of different trace files also helping to determine if one policy works best in all situations.</w:t>
+      </w:r>
+    </w:p>
+    <w:p>
+      <w:pPr>
+        <w:rPr>
+          <w:sz w:val="24"/>
+          <w:szCs w:val="24"/>
+          <w:lang w:val="en-US"/>
+        </w:rPr>
+      </w:pPr>
+      <w:r>
+        <w:rPr>
+          <w:sz w:val="24"/>
+          <w:szCs w:val="24"/>
+          <w:lang w:val="en-US"/>
+        </w:rPr>
+        <w:t xml:space="preserve">It was found that across all trace files, rand was </w:t>
+      </w:r>
+      <w:r>
+        <w:rPr>
+          <w:sz w:val="24"/>
+          <w:szCs w:val="24"/>
+          <w:lang w:val="en-US"/>
+        </w:rPr>
+        <w:t>almost always</w:t>
+      </w:r>
+      <w:r>
+        <w:rPr>
+          <w:sz w:val="24"/>
+          <w:szCs w:val="24"/>
+          <w:lang w:val="en-US"/>
+        </w:rPr>
+        <w:t xml:space="preserve"> the worst in terms of page fault rate with both higher and lower frames. </w:t>
+      </w:r>
+      <w:r>
+        <w:rPr>
+          <w:sz w:val="24"/>
+          <w:szCs w:val="24"/>
+          <w:lang w:val="en-US"/>
+        </w:rPr>
+        <w:t xml:space="preserve">Meanwhile, clock and lru were fairly close-together in terms of page fault rate, even with low frame numbers. However, in the data collected, clock was not seen to have a lower fault rate than lru at any point, and its fault rate was often above lru, even if by only a little. This </w:t>
+      </w:r>
+      <w:r>
+        <w:rPr>
+          <w:sz w:val="24"/>
+          <w:szCs w:val="24"/>
+          <w:lang w:val="en-US"/>
+        </w:rPr>
+        <w:t xml:space="preserve">almost </w:t>
+      </w:r>
+      <w:r>
+        <w:rPr>
+          <w:sz w:val="24"/>
+          <w:szCs w:val="24"/>
+          <w:lang w:val="en-US"/>
+        </w:rPr>
+        <w:t>makes lru the clear winner in terms of fault rate for</w:t>
+      </w:r>
+      <w:r>
+        <w:rPr>
+          <w:sz w:val="24"/>
+          <w:szCs w:val="24"/>
+          <w:lang w:val="en-US"/>
+        </w:rPr>
+        <w:t xml:space="preserve"> </w:t>
+      </w:r>
+      <w:r>
+        <w:rPr>
+          <w:sz w:val="24"/>
+          <w:szCs w:val="24"/>
+          <w:lang w:val="en-US"/>
+        </w:rPr>
+        <w:t>the situations that were looked at in this investigation</w:t>
+      </w:r>
+      <w:r>
+        <w:rPr>
+          <w:sz w:val="24"/>
+          <w:szCs w:val="24"/>
+          <w:lang w:val="en-US"/>
+        </w:rPr>
+        <w:t xml:space="preserve">, except </w:t>
+      </w:r>
+      <w:r>
+        <w:rPr>
+          <w:sz w:val="24"/>
+          <w:szCs w:val="24"/>
+          <w:lang w:val="en-US"/>
+        </w:rPr>
+        <w:t xml:space="preserve">for </w:t>
+      </w:r>
+      <w:r>
+        <w:rPr>
+          <w:sz w:val="24"/>
+          <w:szCs w:val="24"/>
+          <w:lang w:val="en-US"/>
+        </w:rPr>
+        <w:t>the one case at 280 frames for bzip where rand was better. At first it may seem that the frame numbers didn’t play</w:t>
+      </w:r>
+      <w:r>
+        <w:rPr>
+          <w:sz w:val="24"/>
+          <w:szCs w:val="24"/>
+          <w:lang w:val="en-US"/>
+        </w:rPr>
+        <w:t xml:space="preserve"> a</w:t>
+      </w:r>
+      <w:r>
+        <w:rPr>
+          <w:sz w:val="24"/>
+          <w:szCs w:val="24"/>
+          <w:lang w:val="en-US"/>
+        </w:rPr>
+        <w:t xml:space="preserve"> role here and that rand just chose the correct page each time, but </w:t>
+      </w:r>
+      <w:r>
+        <w:rPr>
+          <w:sz w:val="24"/>
+          <w:szCs w:val="24"/>
+          <w:lang w:val="en-US"/>
+        </w:rPr>
+        <w:t>on closer inspection</w:t>
+      </w:r>
+      <w:r>
+        <w:rPr>
+          <w:sz w:val="24"/>
+          <w:szCs w:val="24"/>
+          <w:lang w:val="en-US"/>
+        </w:rPr>
+        <w:t>, since this was so close to the memory needs for bzip, there wasn’t as much need to replace pages</w:t>
+      </w:r>
+      <w:r>
+        <w:rPr>
+          <w:sz w:val="24"/>
+          <w:szCs w:val="24"/>
+          <w:lang w:val="en-US"/>
+        </w:rPr>
+        <w:t>,</w:t>
+      </w:r>
+      <w:r>
+        <w:rPr>
+          <w:sz w:val="24"/>
+          <w:szCs w:val="24"/>
+          <w:lang w:val="en-US"/>
+        </w:rPr>
+        <w:t xml:space="preserve"> meaning that rand didn’t need to get absurdly lucky as many times. This also reveals a limitation in our investigation in that </w:t>
+      </w:r>
+      <w:r>
+        <w:rPr>
+          <w:sz w:val="24"/>
+          <w:szCs w:val="24"/>
+          <w:lang w:val="en-US"/>
+        </w:rPr>
+        <w:t xml:space="preserve">we didn’t run </w:t>
+      </w:r>
+      <w:r>
+        <w:rPr>
+          <w:sz w:val="24"/>
+          <w:szCs w:val="24"/>
+          <w:lang w:val="en-US"/>
+        </w:rPr>
+        <w:t xml:space="preserve">the simulator </w:t>
+      </w:r>
+      <w:r>
+        <w:rPr>
+          <w:sz w:val="24"/>
+          <w:szCs w:val="24"/>
+          <w:lang w:val="en-US"/>
+        </w:rPr>
+        <w:t>many times with frame values that were really close to the memory needs</w:t>
+      </w:r>
+      <w:r>
+        <w:rPr>
+          <w:sz w:val="24"/>
+          <w:szCs w:val="24"/>
+          <w:lang w:val="en-US"/>
+        </w:rPr>
+        <w:t xml:space="preserve"> of the trace but</w:t>
+      </w:r>
+      <w:r>
+        <w:rPr>
+          <w:sz w:val="24"/>
+          <w:szCs w:val="24"/>
+          <w:lang w:val="en-US"/>
+        </w:rPr>
+        <w:t xml:space="preserve"> without actually meeting them, </w:t>
+      </w:r>
+      <w:r>
+        <w:rPr>
+          <w:sz w:val="24"/>
+          <w:szCs w:val="24"/>
+          <w:lang w:val="en-US"/>
+        </w:rPr>
+        <w:t xml:space="preserve">thus </w:t>
+      </w:r>
+      <w:r>
+        <w:rPr>
+          <w:sz w:val="24"/>
+          <w:szCs w:val="24"/>
+          <w:lang w:val="en-US"/>
+        </w:rPr>
+        <w:t>giving rand more of a chance to get lucky.</w:t>
+      </w:r>
+    </w:p>
+    <w:p>
+      <w:pPr>
+        <w:rPr>
+          <w:sz w:val="24"/>
+          <w:szCs w:val="24"/>
+          <w:lang w:val="en-US"/>
+        </w:rPr>
+      </w:pPr>
+      <w:r>
+        <w:rPr>
+          <w:sz w:val="24"/>
+          <w:szCs w:val="24"/>
+          <w:lang w:val="en-US"/>
+        </w:rPr>
+        <w:t>While fault rate isn’t the only factor in what makes a good page replacement policy, it is generally a good indicator of runtime as</w:t>
+      </w:r>
+      <w:r>
+        <w:rPr>
+          <w:sz w:val="24"/>
+          <w:szCs w:val="24"/>
+          <w:lang w:val="en-US"/>
+        </w:rPr>
+        <w:t xml:space="preserve"> each page fault significantly delays the time a program completes in, and so lru is generally faster than the other policies examined.</w:t>
+      </w:r>
+      <w:r>
+        <w:rPr>
+          <w:sz w:val="24"/>
+          <w:szCs w:val="24"/>
+          <w:lang w:val="en-US"/>
+        </w:rPr>
+        <w:t xml:space="preserve"> However, </w:t>
+      </w:r>
+      <w:r>
+        <w:rPr>
+          <w:sz w:val="24"/>
+          <w:szCs w:val="24"/>
+          <w:lang w:val="en-US"/>
+        </w:rPr>
+        <w:t>whether</w:t>
+      </w:r>
+      <w:r>
+        <w:rPr>
+          <w:sz w:val="24"/>
+          <w:szCs w:val="24"/>
+          <w:lang w:val="en-US"/>
+        </w:rPr>
+        <w:t xml:space="preserve"> there is one replacement policy that unanimously works best in all situations is actually left unclear, as it is possible that rand would actually beat out clock or lru in repeated runs where the frame number is only</w:t>
+      </w:r>
+      <w:r>
+        <w:rPr>
+          <w:sz w:val="24"/>
+          <w:szCs w:val="24"/>
+          <w:lang w:val="en-US"/>
+        </w:rPr>
+        <w:t xml:space="preserve">, say, </w:t>
+      </w:r>
+      <w:r>
+        <w:rPr>
+          <w:sz w:val="24"/>
+          <w:szCs w:val="24"/>
+          <w:lang w:val="en-US"/>
+        </w:rPr>
+        <w:t>1 or 2 away from the program’s memory needs.</w:t>
+      </w:r>
+    </w:p>
+    <w:p>
+      <w:pPr>
+        <w:rPr>
+          <w:sz w:val="24"/>
+          <w:szCs w:val="24"/>
+          <w:lang w:val="en-US"/>
+        </w:rPr>
+      </w:pPr>
+      <w:r>
+        <w:rPr>
+          <w:sz w:val="24"/>
+          <w:szCs w:val="24"/>
+          <w:lang w:val="en-US"/>
+        </w:rPr>
+        <w:t xml:space="preserve">In terms of how much memory each trace program needs, </w:t>
+      </w:r>
+      <w:r>
+        <w:rPr>
+          <w:sz w:val="24"/>
+          <w:szCs w:val="24"/>
+          <w:lang w:val="en-US"/>
+        </w:rPr>
+        <w:t xml:space="preserve">taking the flattening of the graph curve as an </w:t>
+      </w:r>
+      <w:r>
+        <w:rPr>
+          <w:sz w:val="24"/>
+          <w:szCs w:val="24"/>
+          <w:lang w:val="en-US"/>
+        </w:rPr>
+        <w:t xml:space="preserve">indicator, for sixpack and swim the only replacement policy that needed more than 2000 frames was rand, needing around 3000 frames for swim and 4000 for sixpack. Interestingly, </w:t>
+      </w:r>
+      <w:r>
+        <w:rPr>
+          <w:sz w:val="24"/>
+          <w:szCs w:val="24"/>
+          <w:lang w:val="en-US"/>
+        </w:rPr>
+        <w:t xml:space="preserve">though lru and clock needed around 2000 frames for </w:t>
+      </w:r>
+      <w:r>
+        <w:rPr>
+          <w:sz w:val="24"/>
+          <w:szCs w:val="24"/>
+          <w:lang w:val="en-US"/>
+        </w:rPr>
+        <w:t>gcc</w:t>
+      </w:r>
+      <w:r>
+        <w:rPr>
+          <w:sz w:val="24"/>
+          <w:szCs w:val="24"/>
+          <w:lang w:val="en-US"/>
+        </w:rPr>
+        <w:t xml:space="preserve"> as well, rand only needed 2600. Finally</w:t>
+      </w:r>
+      <w:r>
+        <w:rPr>
+          <w:sz w:val="24"/>
+          <w:szCs w:val="24"/>
+          <w:lang w:val="en-US"/>
+        </w:rPr>
+        <w:t>,</w:t>
+      </w:r>
+      <w:r>
+        <w:rPr>
+          <w:sz w:val="24"/>
+          <w:szCs w:val="24"/>
+          <w:lang w:val="en-US"/>
+        </w:rPr>
+        <w:t xml:space="preserve"> gzip had a very small memory need of around</w:t>
+      </w:r>
+      <w:r>
+        <w:rPr>
+          <w:sz w:val="24"/>
+          <w:szCs w:val="24"/>
+          <w:lang w:val="en-US"/>
+        </w:rPr>
+        <w:t xml:space="preserve"> 300 frames</w:t>
+      </w:r>
+      <w:r>
+        <w:rPr>
+          <w:sz w:val="24"/>
+          <w:szCs w:val="24"/>
+          <w:lang w:val="en-US"/>
+        </w:rPr>
+        <w:t xml:space="preserve"> for all replacement policies, supporting the idea that rand in general </w:t>
+      </w:r>
+      <w:r>
+        <w:rPr>
+          <w:sz w:val="24"/>
+          <w:szCs w:val="24"/>
+          <w:lang w:val="en-US"/>
+        </w:rPr>
+        <w:t>isn’t as bad when working</w:t>
+      </w:r>
+      <w:r>
+        <w:rPr>
+          <w:sz w:val="24"/>
+          <w:szCs w:val="24"/>
+          <w:lang w:val="en-US"/>
+        </w:rPr>
+        <w:t xml:space="preserve"> with programs with smaller memory needs</w:t>
+      </w:r>
+      <w:r>
+        <w:rPr>
+          <w:sz w:val="24"/>
+          <w:szCs w:val="24"/>
+          <w:lang w:val="en-US"/>
+        </w:rPr>
+        <w:t>.</w:t>
+      </w:r>
+    </w:p>
+    <w:p>
+      <w:pPr>
+        <w:rPr>
+          <w:rFonts w:ascii="Arial Narrow" w:hAnsi="Arial Narrow"/>
+          <w:b/>
+          <w:bCs/>
+          <w:sz w:val="44"/>
+          <w:szCs w:val="44"/>
+        </w:rPr>
+      </w:pPr>
+      <w:r>
+        <w:rPr>
+          <w:rFonts w:ascii="Arial Narrow" w:hAnsi="Arial Narrow"/>
+          <w:b/>
+          <w:bCs/>
+          <w:sz w:val="44"/>
+          <w:szCs w:val="44"/>
+        </w:rPr>
+        <w:t>References</w:t>
+      </w:r>
+    </w:p>
+    <w:p>
+      <w:pPr>
+        <w:pStyle w:val="ListParagraph"/>
+        <w:numPr>
+          <w:ilvl w:val="0"/>
+          <w:numId w:val="1"/>
+        </w:numPr>
+        <w:rPr>
+          <w:rFonts w:ascii="Arial Narrow" w:hAnsi="Arial Narrow"/>
+          <w:b/>
+          <w:bCs/>
+          <w:sz w:val="44"/>
+          <w:szCs w:val="44"/>
+        </w:rPr>
+      </w:pPr>
+      <w:r>
+        <w:rPr>
+          <w:rFonts w:ascii="Noto Sans" w:hAnsi="Noto Sans" w:cs="Noto Sans"/>
+          <w:color w:val="000000"/>
+          <w:shd w:val="clear" w:color="auto" w:fill="FFFFFF"/>
+        </w:rPr>
+        <w:t>GeeksforGeeks. (2023). </w:t>
+      </w:r>
+      <w:r>
+        <w:rPr>
+          <w:rFonts w:ascii="Noto Sans" w:hAnsi="Noto Sans" w:cs="Noto Sans"/>
+          <w:i/>
+          <w:iCs/>
+          <w:color w:val="000000"/>
+        </w:rPr>
+        <w:t>Paging in Operating System</w:t>
+      </w:r>
+      <w:r>
+        <w:rPr>
+          <w:rFonts w:ascii="Noto Sans" w:hAnsi="Noto Sans" w:cs="Noto Sans"/>
+          <w:color w:val="000000"/>
+          <w:shd w:val="clear" w:color="auto" w:fill="FFFFFF"/>
+        </w:rPr>
+        <w:t>. [Online]. GeeksforGeeks. Last Updated: 13 July 2023. Available at: https://www.geeksforgeeks.org/paging-in-operating-system/ [Accessed 15 September 2023].</w:t>
+      </w:r>
+    </w:p>
+    <w:p>
+      <w:pPr>
+        <w:rPr>
+          <w:sz w:val="24"/>
+          <w:szCs w:val="24"/>
+          <w:lang w:val="en-US"/>
+        </w:rPr>
+      </w:pPr>
+    </w:p>
+    <w:p>
+      <w:pPr>
+        <w:rPr>
+          <w:sz w:val="24"/>
+          <w:szCs w:val="24"/>
+          <w:lang w:val="en-US"/>
+        </w:rPr>
+      </w:pPr>
     </w:p>
     <w:sectPr>
-      <w:headerReference w:type="default" r:id="rId12"/>
+      <w:headerReference w:type="default" r:id="rId13"/>
       <w:pgSz w:w="11906" w:h="16838"/>
       <w:pgMar w:top="1440" w:right="1440" w:bottom="1440" w:left="1440" w:header="708" w:footer="708" w:gutter="0"/>
       <w:cols w:space="708"/>
@@ -2236,6 +2492,106 @@
     </w:r>
   </w:p>
 </w:hdr>
+</file>
+
+<file path=word/numbering.xml><?xml version="1.0" encoding="utf-8"?>
+<w:numbering xmlns:wpc="http://schemas.microsoft.com/office/word/2010/wordprocessingCanvas" xmlns:cx="http://schemas.microsoft.com/office/drawing/2014/chartex" xmlns:cx1="http://schemas.microsoft.com/office/drawing/2015/9/8/chartex" xmlns:cx2="http://schemas.microsoft.com/office/drawing/2015/10/21/chartex" xmlns:cx3="http://schemas.microsoft.com/office/drawing/2016/5/9/chartex" xmlns:cx4="http://schemas.microsoft.com/office/drawing/2016/5/10/chartex" xmlns:cx5="http://schemas.microsoft.com/office/drawing/2016/5/11/chartex" xmlns:cx6="http://schemas.microsoft.com/office/drawing/2016/5/12/chartex" xmlns:cx7="http://schemas.microsoft.com/office/drawing/2016/5/13/chartex" xmlns:cx8="http://schemas.microsoft.com/office/drawing/2016/5/14/chartex" xmlns:mc="http://schemas.openxmlformats.org/markup-compatibility/2006" xmlns:aink="http://schemas.microsoft.com/office/drawing/2016/ink" xmlns:am3d="http://schemas.microsoft.com/office/drawing/2017/model3d" xmlns:o="urn:schemas-microsoft-com:office:office" xmlns:oel="http://schemas.microsoft.com/office/2019/extlst" xmlns:r="http://schemas.openxmlformats.org/officeDocument/2006/relationships" xmlns:m="http://schemas.openxmlformats.org/officeDocument/2006/math" xmlns:v="urn:schemas-microsoft-com:vml" xmlns:wp14="http://schemas.microsoft.com/office/word/2010/wordprocessingDrawing" xmlns:wp="http://schemas.openxmlformats.org/drawingml/2006/wordprocessingDrawing" xmlns:w10="urn:schemas-microsoft-com:office:word" xmlns:w="http://schemas.openxmlformats.org/wordprocessingml/2006/main" xmlns:w14="http://schemas.microsoft.com/office/word/2010/wordml" xmlns:w15="http://schemas.microsoft.com/office/word/2012/wordml" xmlns:w16cex="http://schemas.microsoft.com/office/word/2018/wordml/cex" xmlns:w16cid="http://schemas.microsoft.com/office/word/2016/wordml/cid" xmlns:w16="http://schemas.microsoft.com/office/word/2018/wordml" xmlns:w16sdtdh="http://schemas.microsoft.com/office/word/2020/wordml/sdtdatahash" xmlns:w16se="http://schemas.microsoft.com/office/word/2015/wordml/symex" xmlns:wpg="http://schemas.microsoft.com/office/word/2010/wordprocessingGroup" xmlns:wpi="http://schemas.microsoft.com/office/word/2010/wordprocessingInk" xmlns:wne="http://schemas.microsoft.com/office/word/2006/wordml" xmlns:wps="http://schemas.microsoft.com/office/word/2010/wordprocessingShape" mc:Ignorable="w14 w15 w16se w16cid w16 w16cex w16sdtdh wp14">
+  <w:abstractNum w:abstractNumId="0" w15:restartNumberingAfterBreak="0">
+    <w:nsid w:val="214478B5"/>
+    <w:multiLevelType w:val="hybridMultilevel"/>
+    <w:tmpl w:val="1C8CA682"/>
+    <w:lvl w:ilvl="0" w:tplc="8F44AACE">
+      <w:start w:val="1"/>
+      <w:numFmt w:val="decimal"/>
+      <w:lvlText w:val="%1."/>
+      <w:lvlJc w:val="left"/>
+      <w:pPr>
+        <w:ind w:left="720" w:hanging="360"/>
+      </w:pPr>
+      <w:rPr>
+        <w:rFonts w:ascii="Noto Sans" w:hAnsi="Noto Sans" w:cs="Noto Sans" w:hint="default"/>
+        <w:b w:val="0"/>
+        <w:color w:val="000000"/>
+        <w:sz w:val="22"/>
+      </w:rPr>
+    </w:lvl>
+    <w:lvl w:ilvl="1" w:tplc="0C090019" w:tentative="1">
+      <w:start w:val="1"/>
+      <w:numFmt w:val="lowerLetter"/>
+      <w:lvlText w:val="%2."/>
+      <w:lvlJc w:val="left"/>
+      <w:pPr>
+        <w:ind w:left="1440" w:hanging="360"/>
+      </w:pPr>
+    </w:lvl>
+    <w:lvl w:ilvl="2" w:tplc="0C09001B" w:tentative="1">
+      <w:start w:val="1"/>
+      <w:numFmt w:val="lowerRoman"/>
+      <w:lvlText w:val="%3."/>
+      <w:lvlJc w:val="right"/>
+      <w:pPr>
+        <w:ind w:left="2160" w:hanging="180"/>
+      </w:pPr>
+    </w:lvl>
+    <w:lvl w:ilvl="3" w:tplc="0C09000F" w:tentative="1">
+      <w:start w:val="1"/>
+      <w:numFmt w:val="decimal"/>
+      <w:lvlText w:val="%4."/>
+      <w:lvlJc w:val="left"/>
+      <w:pPr>
+        <w:ind w:left="2880" w:hanging="360"/>
+      </w:pPr>
+    </w:lvl>
+    <w:lvl w:ilvl="4" w:tplc="0C090019" w:tentative="1">
+      <w:start w:val="1"/>
+      <w:numFmt w:val="lowerLetter"/>
+      <w:lvlText w:val="%5."/>
+      <w:lvlJc w:val="left"/>
+      <w:pPr>
+        <w:ind w:left="3600" w:hanging="360"/>
+      </w:pPr>
+    </w:lvl>
+    <w:lvl w:ilvl="5" w:tplc="0C09001B" w:tentative="1">
+      <w:start w:val="1"/>
+      <w:numFmt w:val="lowerRoman"/>
+      <w:lvlText w:val="%6."/>
+      <w:lvlJc w:val="right"/>
+      <w:pPr>
+        <w:ind w:left="4320" w:hanging="180"/>
+      </w:pPr>
+    </w:lvl>
+    <w:lvl w:ilvl="6" w:tplc="0C09000F" w:tentative="1">
+      <w:start w:val="1"/>
+      <w:numFmt w:val="decimal"/>
+      <w:lvlText w:val="%7."/>
+      <w:lvlJc w:val="left"/>
+      <w:pPr>
+        <w:ind w:left="5040" w:hanging="360"/>
+      </w:pPr>
+    </w:lvl>
+    <w:lvl w:ilvl="7" w:tplc="0C090019" w:tentative="1">
+      <w:start w:val="1"/>
+      <w:numFmt w:val="lowerLetter"/>
+      <w:lvlText w:val="%8."/>
+      <w:lvlJc w:val="left"/>
+      <w:pPr>
+        <w:ind w:left="5760" w:hanging="360"/>
+      </w:pPr>
+    </w:lvl>
+    <w:lvl w:ilvl="8" w:tplc="0C09001B" w:tentative="1">
+      <w:start w:val="1"/>
+      <w:numFmt w:val="lowerRoman"/>
+      <w:lvlText w:val="%9."/>
+      <w:lvlJc w:val="right"/>
+      <w:pPr>
+        <w:ind w:left="6480" w:hanging="180"/>
+      </w:pPr>
+    </w:lvl>
+  </w:abstractNum>
+  <w:num w:numId="1" w16cid:durableId="6753789">
+    <w:abstractNumId w:val="0"/>
+  </w:num>
+</w:numbering>
 </file>
 
 <file path=word/styles.xml><?xml version="1.0" encoding="utf-8"?>
@@ -2638,7 +2994,7 @@
   <w:style w:type="paragraph" w:default="1" w:styleId="Normal">
     <w:name w:val="Normal"/>
     <w:qFormat/>
-    <w:rsid w:val="00222DAD"/>
+    <w:rsid w:val="00934912"/>
   </w:style>
   <w:style w:type="character" w:default="1" w:styleId="DefaultParagraphFont">
     <w:name w:val="Default Paragraph Font"/>
@@ -2727,6 +3083,17 @@
       <w:color w:val="0000FF"/>
       <w:u w:val="single"/>
     </w:rPr>
+  </w:style>
+  <w:style w:type="paragraph" w:styleId="ListParagraph">
+    <w:name w:val="List Paragraph"/>
+    <w:basedOn w:val="Normal"/>
+    <w:uiPriority w:val="34"/>
+    <w:qFormat/>
+    <w:rsid w:val="00E7096D"/>
+    <w:pPr>
+      <w:ind w:left="720"/>
+      <w:contextualSpacing/>
+    </w:pPr>
   </w:style>
 </w:styles>
 </file>

</xml_diff>

<commit_message>
Here report with everything, if you wanna change anything, go ham
</commit_message>
<xml_diff>
--- a/Practical 2 Report.docx
+++ b/Practical 2 Report.docx
@@ -2303,23 +2303,7 @@
           <w:szCs w:val="24"/>
           <w:lang w:val="en-US"/>
         </w:rPr>
-        <w:t xml:space="preserve"> for all replacement policies, supporting the idea that rand in general </w:t>
-      </w:r>
-      <w:r>
-        <w:rPr>
-          <w:sz w:val="24"/>
-          <w:szCs w:val="24"/>
-          <w:lang w:val="en-US"/>
-        </w:rPr>
-        <w:t>isn’t as bad when working</w:t>
-      </w:r>
-      <w:r>
-        <w:rPr>
-          <w:sz w:val="24"/>
-          <w:szCs w:val="24"/>
-          <w:lang w:val="en-US"/>
-        </w:rPr>
-        <w:t xml:space="preserve"> with programs with smaller memory needs</w:t>
+        <w:t xml:space="preserve"> for all replacement policies</w:t>
       </w:r>
       <w:r>
         <w:rPr>

</xml_diff>